<commit_message>
glossary update in version 1.0
glossary update in version 1.0
</commit_message>
<xml_diff>
--- a/target/openchainspec-1.0_disclaimer_rev1.docx
+++ b/target/openchainspec-1.0_disclaimer_rev1.docx
@@ -160,7 +160,7 @@
           <w:color w:val="1F487C"/>
           <w:sz w:val="36"/>
         </w:rPr>
-        <w:t xml:space="preserve">Contents</w:t>
+        <w:t xml:space="preserve">목차</w:t>
       </w:r>
     </w:p>
     <w:sdt>
@@ -189,7 +189,7 @@
           </w:pPr>
           <w:hyperlink w:anchor="_bookmark0" w:history="1">
             <w:r>
-              <w:t xml:space="preserve">소개</w:t>
+              <w:t xml:space="preserve">제1절 소개</w:t>
             </w:r>
             <w:r>
               <w:tab/>
@@ -206,7 +206,7 @@
           </w:pPr>
           <w:hyperlink w:anchor="_bookmark1" w:history="1">
             <w:r>
-              <w:t xml:space="preserve">정의</w:t>
+              <w:t xml:space="preserve">제2절 정의</w:t>
             </w:r>
             <w:r>
               <w:tab/>
@@ -223,7 +223,7 @@
           </w:pPr>
           <w:hyperlink w:anchor="_bookmark2" w:history="1">
             <w:r>
-              <w:t xml:space="preserve">요구사항</w:t>
+              <w:t xml:space="preserve">제3절 요구사항</w:t>
             </w:r>
             <w:r>
               <w:tab/>
@@ -454,7 +454,7 @@
           <w:color w:val="365F91"/>
         </w:rPr>
         <w:lastRenderedPageBreak/>
-        <w:t xml:space="preserve">소개</w:t>
+        <w:t xml:space="preserve">제1절 소개</w:t>
       </w:r>
     </w:p>
     <w:p>
@@ -464,7 +464,7 @@
         <w:ind w:left="561" w:right="578"/>
       </w:pPr>
       <w:r>
-        <w:t xml:space="preserve">OpenChain Initiative는 2013년, 소프트웨어 공급망 오픈소스 전문가 그룹이 다음과 같은 두 가지 새로운 패턴을 관찰하면서 시작되었다. : 1) 성숙한 오픈소스 Compliance 프로그램이 있는 조직 간에는 중요한 절차적 유사성이 존재함; 2) 덜 발달된 프로그램을 가진, 소프트웨어를 교환하는 조직도 여전히 많이 존재하고 있음. 여기에서 두 번째 패턴은 소프트웨어 교환 시 동봉해야 하는 Compliance 결과물의 일관성 및 품질에 대한 신뢰가 결여되게 되었다. 결과적으로 소프트웨어 공급망 내 각 단계에서의 Downstream 조직은 Upstream 조직에서 이미 수행한 Compliance 작업을 다시 수행하는 일이 자주 발생하게 되었다.</w:t>
+        <w:t xml:space="preserve">OpenChain Initiative는 2013년, 소프트웨어 공급망 오픈소스 전문가 그룹이 다음과 같은 두 가지 새로운 패턴을 관찰하면서 시작되었다. : 1) 성숙한 오픈소스 Compliance 프로그램이 있는 조직 간에는 중요한 절차적 유사성이 존재함; 2) 덜 발달된 프로그램을 가진, 소프트웨어를 교환하는 조직도 여전히 많이 존재하고 있음. 여기에서 두 번째 패턴은 소프트웨어 교환 시 동봉해야 하는 Compliance 결과물의 일관성 및 품질에 대한 신뢰가 결여되게 되었다. 결과적으로 소프트웨어 공급망 내 각 단계에서의 하위 조직은 상위 조직에서 이미 수행한 Compliance 작업을 다시 수행하는 일이 자주 발생하게 되었다.</w:t>
       </w:r>
     </w:p>
     <w:p>
@@ -474,7 +474,7 @@
         <w:ind w:left="560" w:right="394"/>
       </w:pPr>
       <w:r>
-        <w:t xml:space="preserve">이에 다음의 역할을 하는 Standard 프로그램 설명서가 제작될 수 있는지 검토하기 위해 스터디 그룹이 구성되었다: i) 업계에서 공유되는 오픈소스 Compliance 정보의 품질과 일관성 향상; ii) Compliance 재작업으로 인해 발생하는 높은 오픈소스 관련 거래 비용의 절감. 이 스터디 그룹은 워크 그룹으로 발전하였으며, 2016년 4월에는 Linux Foundation Collaborative Project로 정식 조직되었다.</w:t>
+        <w:t xml:space="preserve">이에 다음의 역할을 하는 표준적 프로그램 설명서가 제작될 수 있는지 검토하기 위해 스터디 그룹이 구성되었다: i) 업계에서 공유되는 오픈소스 Compliance 정보의 품질과 일관성 향상; ii) Compliance 재작업으로 인해 발생하는 높은 오픈소스 관련 거래 비용의 절감. 이 스터디 그룹은 워크 그룹으로 발전하였으며, 2016년 4월에는 Linux Foundation Collaborative Project로 정식 조직되었다.</w:t>
       </w:r>
     </w:p>
     <w:p>
@@ -484,7 +484,7 @@
         <w:ind w:left="560"/>
       </w:pPr>
       <w:r>
-        <w:t xml:space="preserve">OpenChain Initiative의 Vision과 Mission은 다음과 같다:</w:t>
+        <w:t xml:space="preserve">OpenChain Initiative의 비전과 사명은 다음과 같다:</w:t>
       </w:r>
     </w:p>
     <w:p>
@@ -505,10 +505,7 @@
         <w:rPr>
           <w:b/>
         </w:rPr>
-        <w:t xml:space="preserve">Vision</w:t>
-      </w:r>
-      <w:r>
-        <w:t xml:space="preserve">: 신뢰할 수 있고 일관된 Compliance 정보와 함께 Free/Open Source Software(FOSS)를 제공하는 소프트웨어 공급망</w:t>
+        <w:t xml:space="preserve">비전: 신뢰할 수 있고 일관된 Compliance 정보와 함께 Free/Open Source Software(FOSS)를 제공하는 소프트웨어 공급망</w:t>
       </w:r>
     </w:p>
     <w:p>
@@ -529,10 +526,7 @@
         <w:rPr>
           <w:b/>
         </w:rPr>
-        <w:t xml:space="preserve">Mission</w:t>
-      </w:r>
-      <w:r>
-        <w:t xml:space="preserve">: 소프트웨어 공급망 참가자를 위해, FOSS의 효과적인 관리를 위한 요구사항을 수립하여 요구사항 및 부수적인 관련 사항을 소프트웨어 공급망, 오픈소스 Community 및 학계가 공동으로, 또한 공개적으로 개발할 수 있도록 한다.</w:t>
+        <w:t xml:space="preserve">사명: 소프트웨어 공급망 참가자를 위해, FOSS의 효과적인 관리를 위한 요구사항을 수립하여 요구사항 및 부수적인 관련 사항을 소프트웨어 공급망, 오픈소스 Community 및 학계가 공동으로, 또한 공개적으로 개발할 수 있도록 한다.</w:t>
       </w:r>
     </w:p>
     <w:p>
@@ -542,7 +536,7 @@
         <w:ind w:left="560" w:right="310"/>
       </w:pPr>
       <w:r>
-        <w:t xml:space="preserve">Vision과 Mission에 따라 이 설명서 일련의 요구사항을 정의하고, 이 요구사항을 충족하는 오픈소스 프로그램이라면 충분한 수준의 품질, 일관성 및 완전성을 달성했을 가능성을 높일 것이다. 다만, 설명서의 모든 요구사항을 만족하는 프로그램이라도 완전한 Compliance가 보장되는 것은 아니다. 이 요구사항은 프로그램이 OpenChain을 준수하는 것으로 인정하기 위해 충족해야 하는 기본 수준 (최소) 요구사항들을 의미한다. 이 설명서는 "How"와 "When"에 대한 고려가 아닌 Compliance 프로그램의 "What"과 "Why"에 대해 초점을 맞추고 있다. 이는 서로 다른 조직이 각자의 목적에 가장 잘 부합하도록 정책과 프로세스를 조정할 수 있게 하는 실질적인 유연성을 보장한다.</w:t>
+        <w:t xml:space="preserve">Vision과 Mission에 따라 이 설명서 일련의 요구사항을 정의하고, 이 요구사항을 충족하는 오픈소스 프로그램이라면 충분한 수준의 품질, 일관성 및 완전성을 달성했을 가능성을 높일 것이다. 다만, 설명서의 모든 요구사항을 만족하는 프로그램이라도 완전한 Compliance가 보장되는 것은 아니다. 이 요구사항은 프로그램이 OpenChain을 준수하는 것으로 인정하기 위해 충족해야 하는 기본 수준 (최소) 요구사항들을 의미한다. 이 설명서는 "어떻게"와 "언제"에 대한 고려가 아닌 Compliance 프로그램의 "무엇"과 "왜"에 대해 초점을 맞추고 있다. 이는 서로 다른 조직이 각자의 목적에 가장 잘 부합하도록 정책과 프로세스를 조정할 수 있게 하는 실질적인 유연성을 보장한다.</w:t>
       </w:r>
     </w:p>
     <w:p>
@@ -553,7 +547,7 @@
         <w:jc w:val="both"/>
       </w:pPr>
       <w:r>
-        <w:t xml:space="preserve">Section 2에서는 설명서 전체에 걸쳐서 사용되는 주요 용어의 정의를 소개한다. Section 3에서는 각 설명서 요구사항을 나타내는데, 각 요구사항에 대해 하나 혹은 그 이상의 검증 결과물 목록을 제시한다. 이들은 어떤 요구사항이 충족된 것으로 인정되기 위해 필요한 증거이다. 어떤 프로그램이 모든 요구사항을 충족한다면, 그 프로그램은 이 설명서 version 1.0에 따라 OpenChain 준수 프로그램으로 인정될 것이다.</w:t>
+        <w:t xml:space="preserve">제2절에서는 설명서 전체에 걸쳐서 사용되는 주요 용어의 정의를 소개한다. 제3절에서는 각 설명서 요구사항을 나타내는데, 각 요구사항에 대해 하나 혹은 그 이상의 검증 결과물 목록을 제시한다. 이들은 어떤 요구사항이 충족된 것으로 인정되기 위해 필요한 증거이다. 어떤 프로그램이 모든 요구사항을 충족한다면, 그 프로그램은 이 설명서 버전 1.0에 따라 OpenChain 준수 프로그램으로 인정될 것이다.</w:t>
       </w:r>
     </w:p>
     <w:p>
@@ -586,7 +580,7 @@
         <w:rPr>
           <w:color w:val="365F91"/>
         </w:rPr>
-        <w:t xml:space="preserve">정의</w:t>
+        <w:t xml:space="preserve">제2절 정의</w:t>
       </w:r>
     </w:p>
     <w:p>
@@ -675,7 +669,7 @@
         <w:t xml:space="preserve">소프트웨어 공급 담당자 </w:t>
       </w:r>
       <w:r>
-        <w:t xml:space="preserve">- 공급대상 소프트웨어를 정의하거나, 그에 기여하거나 그를 준비하는 책임을 지는 모든 직원 또는 수급인. 조직에 따라 소프트웨어 개발자, Release Engineer, 품질 Engineer, 제품 마케팅 및 제품 관리자가 포함될 수 있지만, 이에 국한되지 않는다.</w:t>
+        <w:t xml:space="preserve">- 공급대상 소프트웨어를 정의하거나, 그에 기여하거나 그를 준비하는 책임을 지는 모든 직원 또는 수급인. 조직에 따라 소프트웨어 개발자, 배포 엔지니어, 품질 엔지니어, 제품 마케팅 및 제품 관리자가 포함될 수 있지만, 이에 국한되지 않는다.</w:t>
       </w:r>
     </w:p>
     <w:p>
@@ -754,7 +748,7 @@
         <w:rPr>
           <w:color w:val="365F91"/>
         </w:rPr>
-        <w:t xml:space="preserve">요구사항</w:t>
+        <w:t xml:space="preserve">제3절 요구사항</w:t>
       </w:r>
     </w:p>
     <w:p>

</xml_diff>